<commit_message>
Ajout de la section communauté avec correction des fautes.
</commit_message>
<xml_diff>
--- a/Commun/RechercheRaspberryPi.docx
+++ b/Commun/RechercheRaspberryPi.docx
@@ -963,9 +963,6 @@
         <w:tabs>
           <w:tab w:val="right" w:pos="9406" w:leader="dot"/>
         </w:tabs>
-        <w:bidi w:val="0"/>
-        <w:spacing w:lineRule="auto" w:line="480"/>
-        <w:jc w:val="left"/>
         <w:rPr/>
       </w:pPr>
       <w:r>
@@ -980,9 +977,9 @@
       <w:hyperlink w:anchor="__RefHeading___Toc331_1058758750">
         <w:r>
           <w:rPr>
-            <w:rStyle w:val="Sautdindex"/>
+            <w:rStyle w:val="Style"/>
           </w:rPr>
-          <w:t>1 Section 1</w:t>
+          <w:t>1 Hardware</w:t>
           <w:tab/>
           <w:t>3</w:t>
         </w:r>
@@ -992,19 +989,16 @@
       <w:pPr>
         <w:pStyle w:val="Tabledesmatiresniveau2"/>
         <w:tabs>
-          <w:tab w:val="right" w:pos="9123" w:leader="dot"/>
+          <w:tab w:val="right" w:pos="9406" w:leader="dot"/>
         </w:tabs>
-        <w:bidi w:val="0"/>
-        <w:spacing w:lineRule="auto" w:line="480"/>
-        <w:jc w:val="left"/>
         <w:rPr/>
       </w:pPr>
       <w:hyperlink w:anchor="__RefHeading___Toc333_1058758750">
         <w:r>
           <w:rPr>
-            <w:rStyle w:val="Sautdindex"/>
+            <w:rStyle w:val="Style"/>
           </w:rPr>
-          <w:t>1 Element 1</w:t>
+          <w:t>1  Element 1</w:t>
           <w:tab/>
           <w:t>3</w:t>
         </w:r>
@@ -1014,19 +1008,16 @@
       <w:pPr>
         <w:pStyle w:val="Tabledesmatiresniveau2"/>
         <w:tabs>
-          <w:tab w:val="right" w:pos="9123" w:leader="dot"/>
+          <w:tab w:val="right" w:pos="9406" w:leader="dot"/>
         </w:tabs>
-        <w:bidi w:val="0"/>
-        <w:spacing w:lineRule="auto" w:line="480"/>
-        <w:jc w:val="left"/>
         <w:rPr/>
       </w:pPr>
       <w:hyperlink w:anchor="__RefHeading___Toc335_1058758750">
         <w:r>
           <w:rPr>
-            <w:rStyle w:val="Sautdindex"/>
+            <w:rStyle w:val="Style"/>
           </w:rPr>
-          <w:t>2 Element 2</w:t>
+          <w:t>2  Element 2</w:t>
           <w:tab/>
           <w:t>3</w:t>
         </w:r>
@@ -1038,17 +1029,14 @@
         <w:tabs>
           <w:tab w:val="right" w:pos="9406" w:leader="dot"/>
         </w:tabs>
-        <w:bidi w:val="0"/>
-        <w:spacing w:lineRule="auto" w:line="480"/>
-        <w:jc w:val="left"/>
         <w:rPr/>
       </w:pPr>
       <w:hyperlink w:anchor="__RefHeading___Toc337_1058758750">
         <w:r>
           <w:rPr>
-            <w:rStyle w:val="Sautdindex"/>
+            <w:rStyle w:val="Style"/>
           </w:rPr>
-          <w:t>2 Section 2</w:t>
+          <w:t>2 Software</w:t>
           <w:tab/>
           <w:t>4</w:t>
         </w:r>
@@ -1058,19 +1046,16 @@
       <w:pPr>
         <w:pStyle w:val="Tabledesmatiresniveau2"/>
         <w:tabs>
-          <w:tab w:val="right" w:pos="9123" w:leader="dot"/>
+          <w:tab w:val="right" w:pos="9406" w:leader="dot"/>
         </w:tabs>
-        <w:bidi w:val="0"/>
-        <w:spacing w:lineRule="auto" w:line="480"/>
-        <w:jc w:val="left"/>
         <w:rPr/>
       </w:pPr>
       <w:hyperlink w:anchor="__RefHeading___Toc339_1058758750">
         <w:r>
           <w:rPr>
-            <w:rStyle w:val="Sautdindex"/>
+            <w:rStyle w:val="Style"/>
           </w:rPr>
-          <w:t>1 Element 1</w:t>
+          <w:t>1  Element 1</w:t>
           <w:tab/>
           <w:t>4</w:t>
         </w:r>
@@ -1080,19 +1065,16 @@
       <w:pPr>
         <w:pStyle w:val="Tabledesmatiresniveau2"/>
         <w:tabs>
-          <w:tab w:val="right" w:pos="9123" w:leader="dot"/>
+          <w:tab w:val="right" w:pos="9406" w:leader="dot"/>
         </w:tabs>
-        <w:bidi w:val="0"/>
-        <w:spacing w:lineRule="auto" w:line="480"/>
-        <w:jc w:val="left"/>
         <w:rPr/>
       </w:pPr>
       <w:hyperlink w:anchor="__RefHeading___Toc341_1058758750">
         <w:r>
           <w:rPr>
-            <w:rStyle w:val="Sautdindex"/>
+            <w:rStyle w:val="Style"/>
           </w:rPr>
-          <w:t>2 Element 2</w:t>
+          <w:t>2  Element 2</w:t>
           <w:tab/>
           <w:t>4</w:t>
         </w:r>
@@ -1104,17 +1086,14 @@
         <w:tabs>
           <w:tab w:val="right" w:pos="9406" w:leader="dot"/>
         </w:tabs>
-        <w:bidi w:val="0"/>
-        <w:spacing w:lineRule="auto" w:line="480"/>
-        <w:jc w:val="left"/>
-        <w:rPr/>
-      </w:pPr>
-      <w:hyperlink w:anchor="__RefHeading___Toc343_1058758750">
+        <w:rPr/>
+      </w:pPr>
+      <w:hyperlink w:anchor="__RefHeading___Toc328_2635590943">
         <w:r>
           <w:rPr>
-            <w:rStyle w:val="Sautdindex"/>
+            <w:rStyle w:val="Style"/>
           </w:rPr>
-          <w:t>3 Section 3</w:t>
+          <w:t>La communauté</w:t>
           <w:tab/>
           <w:t>5</w:t>
         </w:r>
@@ -1124,19 +1103,16 @@
       <w:pPr>
         <w:pStyle w:val="Tabledesmatiresniveau2"/>
         <w:tabs>
-          <w:tab w:val="right" w:pos="9123" w:leader="dot"/>
+          <w:tab w:val="right" w:pos="9406" w:leader="dot"/>
         </w:tabs>
-        <w:bidi w:val="0"/>
-        <w:spacing w:lineRule="auto" w:line="480"/>
-        <w:jc w:val="left"/>
-        <w:rPr/>
-      </w:pPr>
-      <w:hyperlink w:anchor="__RefHeading___Toc345_1058758750">
+        <w:rPr/>
+      </w:pPr>
+      <w:hyperlink w:anchor="__RefHeading___Toc339_10587587501">
         <w:r>
           <w:rPr>
-            <w:rStyle w:val="Sautdindex"/>
+            <w:rStyle w:val="Style"/>
           </w:rPr>
-          <w:t>1 Element 1</w:t>
+          <w:t>Moteur de recherche</w:t>
           <w:tab/>
           <w:t>5</w:t>
         </w:r>
@@ -1146,19 +1122,16 @@
       <w:pPr>
         <w:pStyle w:val="Tabledesmatiresniveau2"/>
         <w:tabs>
-          <w:tab w:val="right" w:pos="9123" w:leader="dot"/>
+          <w:tab w:val="right" w:pos="9406" w:leader="dot"/>
         </w:tabs>
-        <w:bidi w:val="0"/>
-        <w:spacing w:lineRule="auto" w:line="480"/>
-        <w:jc w:val="left"/>
-        <w:rPr/>
-      </w:pPr>
-      <w:hyperlink w:anchor="__RefHeading___Toc347_1058758750">
+        <w:rPr/>
+      </w:pPr>
+      <w:hyperlink w:anchor="__RefHeading___Toc341_10587587501">
         <w:r>
           <w:rPr>
-            <w:rStyle w:val="Sautdindex"/>
+            <w:rStyle w:val="Style"/>
           </w:rPr>
-          <w:t>2 Element 2</w:t>
+          <w:t>Médias sociaux</w:t>
           <w:tab/>
           <w:t>5</w:t>
         </w:r>
@@ -1168,18 +1141,77 @@
       <w:pPr>
         <w:pStyle w:val="Tabledesmatiresniveau2"/>
         <w:tabs>
-          <w:tab w:val="right" w:pos="9123" w:leader="dot"/>
+          <w:tab w:val="right" w:pos="9406" w:leader="dot"/>
         </w:tabs>
-        <w:bidi w:val="0"/>
-        <w:spacing w:lineRule="auto" w:line="480"/>
-        <w:jc w:val="left"/>
-        <w:rPr>
-          <w:rStyle w:val="Sautdindex"/>
-        </w:rPr>
-      </w:pPr>
-      <w:r>
-        <w:rPr/>
-      </w:r>
+        <w:rPr/>
+      </w:pPr>
+      <w:hyperlink w:anchor="__RefHeading___Toc203_1864087314">
+        <w:r>
+          <w:rPr>
+            <w:rStyle w:val="Style"/>
+          </w:rPr>
+          <w:t>Ventes</w:t>
+          <w:tab/>
+          <w:t>6</w:t>
+        </w:r>
+      </w:hyperlink>
+    </w:p>
+    <w:p>
+      <w:pPr>
+        <w:pStyle w:val="Tabledesmatiresniveau1"/>
+        <w:tabs>
+          <w:tab w:val="right" w:pos="9406" w:leader="dot"/>
+        </w:tabs>
+        <w:rPr/>
+      </w:pPr>
+      <w:hyperlink w:anchor="__RefHeading___Toc343_1058758750">
+        <w:r>
+          <w:rPr>
+            <w:rStyle w:val="Style"/>
+          </w:rPr>
+          <w:t>3 Section 4</w:t>
+          <w:tab/>
+          <w:t>8</w:t>
+        </w:r>
+      </w:hyperlink>
+    </w:p>
+    <w:p>
+      <w:pPr>
+        <w:pStyle w:val="Tabledesmatiresniveau2"/>
+        <w:tabs>
+          <w:tab w:val="right" w:pos="9406" w:leader="dot"/>
+        </w:tabs>
+        <w:rPr/>
+      </w:pPr>
+      <w:hyperlink w:anchor="__RefHeading___Toc345_1058758750">
+        <w:r>
+          <w:rPr>
+            <w:rStyle w:val="Style"/>
+          </w:rPr>
+          <w:t>1  Element 1</w:t>
+          <w:tab/>
+          <w:t>8</w:t>
+        </w:r>
+      </w:hyperlink>
+    </w:p>
+    <w:p>
+      <w:pPr>
+        <w:pStyle w:val="Tabledesmatiresniveau2"/>
+        <w:tabs>
+          <w:tab w:val="right" w:pos="9406" w:leader="dot"/>
+        </w:tabs>
+        <w:rPr/>
+      </w:pPr>
+      <w:hyperlink w:anchor="__RefHeading___Toc347_1058758750">
+        <w:r>
+          <w:rPr>
+            <w:rStyle w:val="Style"/>
+          </w:rPr>
+          <w:t>2  Element 2</w:t>
+          <w:tab/>
+          <w:t>8</w:t>
+        </w:r>
+      </w:hyperlink>
       <w:r>
         <w:fldChar w:fldCharType="end"/>
       </w:r>
@@ -1192,6 +1224,7 @@
           <w:ilvl w:val="0"/>
           <w:numId w:val="0"/>
         </w:numPr>
+        <w:ind w:left="0" w:right="0" w:hanging="0"/>
         <w:jc w:val="left"/>
         <w:outlineLvl w:val="0"/>
         <w:rPr/>
@@ -1216,7 +1249,7 @@
       <w:bookmarkEnd w:id="0"/>
       <w:r>
         <w:rPr/>
-        <w:t>Section 1</w:t>
+        <w:t>Hardware</w:t>
       </w:r>
     </w:p>
     <w:p>
@@ -1254,6 +1287,10 @@
       <w:bookmarkEnd w:id="1"/>
       <w:r>
         <w:rPr/>
+        <w:t xml:space="preserve"> </w:t>
+      </w:r>
+      <w:r>
+        <w:rPr/>
         <w:t>Element 1</w:t>
       </w:r>
     </w:p>
@@ -1292,6 +1329,10 @@
       <w:bookmarkEnd w:id="2"/>
       <w:r>
         <w:rPr/>
+        <w:t xml:space="preserve"> </w:t>
+      </w:r>
+      <w:r>
+        <w:rPr/>
         <w:t>Element 2</w:t>
       </w:r>
     </w:p>
@@ -1324,6 +1365,7 @@
           <w:ilvl w:val="0"/>
           <w:numId w:val="0"/>
         </w:numPr>
+        <w:ind w:left="0" w:right="0" w:hanging="0"/>
         <w:outlineLvl w:val="0"/>
         <w:rPr/>
       </w:pPr>
@@ -1347,7 +1389,7 @@
       <w:bookmarkEnd w:id="3"/>
       <w:r>
         <w:rPr/>
-        <w:t>Section 2</w:t>
+        <w:t>Software</w:t>
       </w:r>
     </w:p>
     <w:p>
@@ -1385,6 +1427,10 @@
       <w:bookmarkEnd w:id="4"/>
       <w:r>
         <w:rPr/>
+        <w:t xml:space="preserve"> </w:t>
+      </w:r>
+      <w:r>
+        <w:rPr/>
         <w:t>Element 1</w:t>
       </w:r>
     </w:p>
@@ -1423,6 +1469,10 @@
       <w:bookmarkEnd w:id="5"/>
       <w:r>
         <w:rPr/>
+        <w:t xml:space="preserve"> </w:t>
+      </w:r>
+      <w:r>
+        <w:rPr/>
         <w:t>Element 2</w:t>
       </w:r>
     </w:p>
@@ -1455,11 +1505,469 @@
           <w:ilvl w:val="0"/>
           <w:numId w:val="0"/>
         </w:numPr>
+        <w:ind w:left="0" w:right="0" w:hanging="0"/>
         <w:outlineLvl w:val="0"/>
         <w:rPr/>
       </w:pPr>
       <w:r>
         <w:rPr/>
+      </w:r>
+      <w:r>
+        <w:br w:type="page"/>
+      </w:r>
+    </w:p>
+    <w:p>
+      <w:pPr>
+        <w:pStyle w:val="Titre1"/>
+        <w:numPr>
+          <w:ilvl w:val="0"/>
+          <w:numId w:val="0"/>
+        </w:numPr>
+        <w:ind w:left="0" w:right="0" w:hanging="0"/>
+        <w:jc w:val="center"/>
+        <w:rPr>
+          <w:u w:val="single"/>
+        </w:rPr>
+      </w:pPr>
+      <w:bookmarkStart w:id="6" w:name="__RefHeading___Toc328_2635590943"/>
+      <w:bookmarkEnd w:id="6"/>
+      <w:r>
+        <w:rPr>
+          <w:u w:val="single"/>
+        </w:rPr>
+        <w:t>La communauté</w:t>
+      </w:r>
+    </w:p>
+    <w:p>
+      <w:pPr>
+        <w:pStyle w:val="Normal"/>
+        <w:bidi w:val="0"/>
+        <w:spacing w:lineRule="auto" w:line="480"/>
+        <w:jc w:val="both"/>
+        <w:rPr/>
+      </w:pPr>
+      <w:r>
+        <w:rPr>
+          <w:rFonts w:ascii="Arial" w:hAnsi="Arial"/>
+          <w:sz w:val="24"/>
+          <w:szCs w:val="24"/>
+        </w:rPr>
+        <w:tab/>
+        <w:t>Lorsqu’on compare les différents nano-ordinateurs, les éléments importants ne sont pas tous physiques (hardware) et logiciels (software). Il ne faut pas oublier le facteur humain. Celui</w:t>
+      </w:r>
+      <w:r>
+        <w:rPr>
+          <w:rFonts w:ascii="Arial" w:hAnsi="Arial"/>
+          <w:sz w:val="24"/>
+          <w:szCs w:val="24"/>
+        </w:rPr>
+        <w:t>-ci</w:t>
+      </w:r>
+      <w:r>
+        <w:rPr>
+          <w:rFonts w:ascii="Arial" w:hAnsi="Arial"/>
+          <w:sz w:val="24"/>
+          <w:szCs w:val="24"/>
+        </w:rPr>
+        <w:t xml:space="preserve"> est très important puisque plus de personnes utilise</w:t>
+      </w:r>
+      <w:r>
+        <w:rPr>
+          <w:rFonts w:ascii="Arial" w:hAnsi="Arial"/>
+          <w:sz w:val="24"/>
+          <w:szCs w:val="24"/>
+        </w:rPr>
+        <w:t>nt</w:t>
+      </w:r>
+      <w:r>
+        <w:rPr>
+          <w:rFonts w:ascii="Arial" w:hAnsi="Arial"/>
+          <w:sz w:val="24"/>
+          <w:szCs w:val="24"/>
+        </w:rPr>
+        <w:t xml:space="preserve"> un outil, plus vite les problèmes et les solutions à ceux-ci sont trouvé</w:t>
+      </w:r>
+      <w:r>
+        <w:rPr>
+          <w:rFonts w:ascii="Arial" w:hAnsi="Arial"/>
+          <w:sz w:val="24"/>
+          <w:szCs w:val="24"/>
+        </w:rPr>
+        <w:t>e</w:t>
+      </w:r>
+      <w:r>
+        <w:rPr>
+          <w:rFonts w:ascii="Arial" w:hAnsi="Arial"/>
+          <w:sz w:val="24"/>
+          <w:szCs w:val="24"/>
+        </w:rPr>
+        <w:t>s. Le Raspberry Pi dispose d’une très grande communauté et de beaucoup de documentation. En plus des guides et des tutoriels disponibles sur le site officiel, une grande sélection de sites web dédiés au Raspberry Pi est disponible avec une simple recherche web. Il n’y a pas un critère unique pour quantifier adéquatement une communauté. C’est pourquoi de nombreux critères doivent être examinés comme le nombre de pages référencées sur les moteurs de recherche, le nombre d’abonnées sur les divers média</w:t>
+      </w:r>
+      <w:r>
+        <w:rPr>
+          <w:rFonts w:ascii="Arial" w:hAnsi="Arial"/>
+          <w:sz w:val="24"/>
+          <w:szCs w:val="24"/>
+        </w:rPr>
+        <w:t>s</w:t>
+      </w:r>
+      <w:r>
+        <w:rPr>
+          <w:rFonts w:ascii="Arial" w:hAnsi="Arial"/>
+          <w:sz w:val="24"/>
+          <w:szCs w:val="24"/>
+        </w:rPr>
+        <w:t xml:space="preserve"> sociaux, le nombre d’appareils vendus, etc.</w:t>
+      </w:r>
+    </w:p>
+    <w:p>
+      <w:pPr>
+        <w:pStyle w:val="Titre2"/>
+        <w:numPr>
+          <w:ilvl w:val="0"/>
+          <w:numId w:val="0"/>
+        </w:numPr>
+        <w:ind w:left="0" w:right="0" w:hanging="0"/>
+        <w:rPr/>
+      </w:pPr>
+      <w:bookmarkStart w:id="7" w:name="__RefHeading___Toc339_10587587501"/>
+      <w:bookmarkEnd w:id="7"/>
+      <w:r>
+        <w:rPr>
+          <w:sz w:val="28"/>
+          <w:szCs w:val="28"/>
+        </w:rPr>
+        <w:t>Moteur de recherche</w:t>
+      </w:r>
+    </w:p>
+    <w:p>
+      <w:pPr>
+        <w:pStyle w:val="Normal"/>
+        <w:widowControl/>
+        <w:bidi w:val="0"/>
+        <w:spacing w:lineRule="auto" w:line="480"/>
+        <w:ind w:left="0" w:right="0" w:hanging="0"/>
+        <w:jc w:val="both"/>
+        <w:rPr/>
+      </w:pPr>
+      <w:r>
+        <w:rPr>
+          <w:rFonts w:ascii="Arial" w:hAnsi="Arial"/>
+          <w:sz w:val="24"/>
+          <w:szCs w:val="24"/>
+        </w:rPr>
+        <w:tab/>
+        <w:t>Une simple recherche web permet de démontr</w:t>
+      </w:r>
+      <w:r>
+        <w:rPr>
+          <w:rFonts w:ascii="Arial" w:hAnsi="Arial"/>
+          <w:sz w:val="24"/>
+          <w:szCs w:val="24"/>
+        </w:rPr>
+        <w:t>er</w:t>
+      </w:r>
+      <w:r>
+        <w:rPr>
+          <w:rFonts w:ascii="Arial" w:hAnsi="Arial"/>
+          <w:sz w:val="24"/>
+          <w:szCs w:val="24"/>
+        </w:rPr>
+        <w:t xml:space="preserve"> que le Raspberri Pi est l’un des nano-ordinateurs sur lequel on retrouve le plus de pages. Cependant, cela ne veut pas dire que ce sont des pages avec du contenu important ou de qualité. Ce critère a donc très peu de valeur. Cependant, on peut noter que le nombre de pages trouvées en français est plus important en pourcentage pour le Raspberri Pi que pour les autres nano-ordinateur. </w:t>
+      </w:r>
+      <w:r>
+        <w:rPr>
+          <w:rFonts w:ascii="Arial" w:hAnsi="Arial"/>
+          <w:sz w:val="24"/>
+          <w:szCs w:val="24"/>
+          <w:highlight w:val="yellow"/>
+        </w:rPr>
+        <w:t>Refaire le tableau recherche et l’insérer.</w:t>
+      </w:r>
+    </w:p>
+    <w:p>
+      <w:pPr>
+        <w:pStyle w:val="Titre2"/>
+        <w:numPr>
+          <w:ilvl w:val="0"/>
+          <w:numId w:val="0"/>
+        </w:numPr>
+        <w:ind w:left="0" w:right="0" w:hanging="0"/>
+        <w:rPr/>
+      </w:pPr>
+      <w:bookmarkStart w:id="8" w:name="__RefHeading___Toc341_10587587501"/>
+      <w:bookmarkEnd w:id="8"/>
+      <w:r>
+        <w:rPr/>
+        <w:t>Médias sociaux</w:t>
+      </w:r>
+    </w:p>
+    <w:p>
+      <w:pPr>
+        <w:pStyle w:val="Normal"/>
+        <w:bidi w:val="0"/>
+        <w:spacing w:lineRule="auto" w:line="480"/>
+        <w:jc w:val="both"/>
+        <w:rPr/>
+      </w:pPr>
+      <w:r>
+        <w:rPr>
+          <w:rFonts w:ascii="Arial" w:hAnsi="Arial"/>
+          <w:sz w:val="24"/>
+          <w:szCs w:val="24"/>
+        </w:rPr>
+        <w:tab/>
+        <w:t>Sur les médias sociaux, trois compagnie</w:t>
+      </w:r>
+      <w:r>
+        <w:rPr>
+          <w:rFonts w:ascii="Arial" w:hAnsi="Arial"/>
+          <w:sz w:val="24"/>
+          <w:szCs w:val="24"/>
+        </w:rPr>
+        <w:t>s</w:t>
+      </w:r>
+      <w:r>
+        <w:rPr>
+          <w:rFonts w:ascii="Arial" w:hAnsi="Arial"/>
+          <w:sz w:val="24"/>
+          <w:szCs w:val="24"/>
+        </w:rPr>
+        <w:t xml:space="preserve"> se démarquent. La compagnie Asus est loin devant avec plus de 23 millions de mentions « j’aime » sur </w:t>
+      </w:r>
+      <w:r>
+        <w:rPr>
+          <w:rFonts w:ascii="Arial" w:hAnsi="Arial"/>
+          <w:sz w:val="24"/>
+          <w:szCs w:val="24"/>
+        </w:rPr>
+        <w:t>Fa</w:t>
+      </w:r>
+      <w:r>
+        <w:rPr>
+          <w:rFonts w:ascii="Arial" w:hAnsi="Arial"/>
+          <w:sz w:val="24"/>
+          <w:szCs w:val="24"/>
+        </w:rPr>
+        <w:t>cebook suivi par Arduino et Raspberry Pi avec environ 670 000 et 261 000 respectivement. . Sur Twitter, c’est Asus qui a le plus grand nombre d’abonnés avec environ 491 000 pour le Raspberry Pi et 225 000 pour le Arduino. Même si Asus dépasse les deux autres compagnie</w:t>
+      </w:r>
+      <w:r>
+        <w:rPr>
+          <w:rFonts w:ascii="Arial" w:hAnsi="Arial"/>
+          <w:sz w:val="24"/>
+          <w:szCs w:val="24"/>
+        </w:rPr>
+        <w:t>s</w:t>
+      </w:r>
+      <w:r>
+        <w:rPr>
+          <w:rFonts w:ascii="Arial" w:hAnsi="Arial"/>
+          <w:sz w:val="24"/>
+          <w:szCs w:val="24"/>
+        </w:rPr>
+        <w:t xml:space="preserve"> en nombre de membres, il faut cependant noter que le Asus Tinker Board n’a que 48 mentions « j’aime » sur Facebook et 22 abonnés sur Twitter. Il est donc difficile de comparer l’achalandage social du Asus Tinker Board. Alors que le Arduino est plus populaire sur Facebook, le Raspberry Pi est tant qu’à lui plus populaire Twitter. On peut donc supposé que ces deux compagnie</w:t>
+      </w:r>
+      <w:r>
+        <w:rPr>
+          <w:rFonts w:ascii="Arial" w:hAnsi="Arial"/>
+          <w:sz w:val="24"/>
+          <w:szCs w:val="24"/>
+        </w:rPr>
+        <w:t>s</w:t>
+      </w:r>
+      <w:r>
+        <w:rPr>
+          <w:rFonts w:ascii="Arial" w:hAnsi="Arial"/>
+          <w:sz w:val="24"/>
+          <w:szCs w:val="24"/>
+        </w:rPr>
+        <w:t xml:space="preserve"> de nano-ordinateurs sont aussi populaire</w:t>
+      </w:r>
+      <w:r>
+        <w:rPr>
+          <w:rFonts w:ascii="Arial" w:hAnsi="Arial"/>
+          <w:sz w:val="24"/>
+          <w:szCs w:val="24"/>
+        </w:rPr>
+        <w:t>s</w:t>
+      </w:r>
+      <w:r>
+        <w:rPr>
+          <w:rFonts w:ascii="Arial" w:hAnsi="Arial"/>
+          <w:sz w:val="24"/>
+          <w:szCs w:val="24"/>
+        </w:rPr>
+        <w:t xml:space="preserve"> l’une que l’autre. </w:t>
+      </w:r>
+      <w:bookmarkStart w:id="9" w:name="__DdeLink__204_1864087314"/>
+      <w:bookmarkEnd w:id="9"/>
+      <w:r>
+        <w:rPr>
+          <w:rFonts w:ascii="Arial" w:hAnsi="Arial"/>
+          <w:sz w:val="24"/>
+          <w:szCs w:val="24"/>
+          <w:highlight w:val="yellow"/>
+        </w:rPr>
+        <w:t>Insérer tableau social</w:t>
+      </w:r>
+    </w:p>
+    <w:p>
+      <w:pPr>
+        <w:pStyle w:val="Titre2"/>
+        <w:numPr>
+          <w:ilvl w:val="0"/>
+          <w:numId w:val="0"/>
+        </w:numPr>
+        <w:ind w:left="0" w:right="0" w:hanging="0"/>
+        <w:rPr/>
+      </w:pPr>
+      <w:bookmarkStart w:id="10" w:name="__RefHeading___Toc203_1864087314"/>
+      <w:bookmarkEnd w:id="10"/>
+      <w:r>
+        <w:rPr/>
+        <w:t>Ventes</w:t>
+      </w:r>
+    </w:p>
+    <w:p>
+      <w:pPr>
+        <w:pStyle w:val="Corpsdetexte"/>
+        <w:bidi w:val="0"/>
+        <w:spacing w:lineRule="auto" w:line="480"/>
+        <w:rPr/>
+      </w:pPr>
+      <w:bookmarkStart w:id="11" w:name="__RefHeading___Toc192_1864087314"/>
+      <w:bookmarkEnd w:id="11"/>
+      <w:r>
+        <w:rPr/>
+        <w:tab/>
+      </w:r>
+      <w:r>
+        <w:rPr>
+          <w:rFonts w:ascii="Arial" w:hAnsi="Arial"/>
+          <w:sz w:val="24"/>
+          <w:szCs w:val="24"/>
+        </w:rPr>
+        <w:t>Suite au lancement du Raspberry Pi en janvier 2012, il aura fallu un peu plus d’un an pour atteindre le million d’unité vendu</w:t>
+      </w:r>
+      <w:r>
+        <w:rPr>
+          <w:rFonts w:ascii="Arial" w:hAnsi="Arial"/>
+          <w:sz w:val="24"/>
+          <w:szCs w:val="24"/>
+        </w:rPr>
+        <w:t>e</w:t>
+      </w:r>
+      <w:r>
+        <w:rPr>
+          <w:rFonts w:ascii="Arial" w:hAnsi="Arial"/>
+          <w:sz w:val="24"/>
+          <w:szCs w:val="24"/>
+        </w:rPr>
+        <w:t xml:space="preserve"> et un peu moins pour atteindre le second millions. Le produit a donc eut une bonne réception. Depuis septembre 2015, il vend environs un millions d’unités à tous les trois mois. Le Raspberry Pi connaît une croissance importante qui ne donne pas l’impression de s’essouffler. En mars 2017, le nombre d’unité vendu</w:t>
+      </w:r>
+      <w:r>
+        <w:rPr>
+          <w:rFonts w:ascii="Arial" w:hAnsi="Arial"/>
+          <w:sz w:val="24"/>
+          <w:szCs w:val="24"/>
+        </w:rPr>
+        <w:t>e</w:t>
+      </w:r>
+      <w:r>
+        <w:rPr>
+          <w:rFonts w:ascii="Arial" w:hAnsi="Arial"/>
+          <w:sz w:val="24"/>
+          <w:szCs w:val="24"/>
+        </w:rPr>
+        <w:t xml:space="preserve"> a atteint le cap du 12.5 millions d’unités. Pour mettre ces chiffres en perspective, le Raspberry Pi est à égalité avec le Commodore 64 pour le troisième ordinateur le plus vendu de tous les temps, tout juste derrière PC et Mac. </w:t>
+      </w:r>
+      <w:r>
+        <w:rPr>
+          <w:rFonts w:ascii="Arial" w:hAnsi="Arial"/>
+          <w:sz w:val="24"/>
+          <w:szCs w:val="24"/>
+          <w:highlight w:val="yellow"/>
+        </w:rPr>
+        <w:t>Insérer tableau ventes</w:t>
+      </w:r>
+    </w:p>
+    <w:p>
+      <w:pPr>
+        <w:pStyle w:val="Corpsdetexte"/>
+        <w:bidi w:val="0"/>
+        <w:spacing w:lineRule="auto" w:line="480"/>
+        <w:rPr>
+          <w:rFonts w:ascii="Arial" w:hAnsi="Arial"/>
+          <w:sz w:val="24"/>
+          <w:szCs w:val="24"/>
+        </w:rPr>
+      </w:pPr>
+      <w:bookmarkStart w:id="12" w:name="__RefHeading___Toc194_1864087314"/>
+      <w:bookmarkEnd w:id="12"/>
+      <w:r>
+        <w:rPr>
+          <w:rFonts w:ascii="Arial" w:hAnsi="Arial"/>
+          <w:sz w:val="24"/>
+          <w:szCs w:val="24"/>
+        </w:rPr>
+        <w:tab/>
+        <w:t xml:space="preserve">Comme nous avons pu le remarquer, le Raspberry Pi a donc une très grande communauté. Beaucoup de contenu est facilement accessible sur internet en anglais comme en français </w:t>
+      </w:r>
+      <w:r>
+        <w:rPr>
+          <w:rFonts w:ascii="Arial" w:hAnsi="Arial"/>
+          <w:sz w:val="24"/>
+          <w:szCs w:val="24"/>
+        </w:rPr>
+        <w:t>et</w:t>
+      </w:r>
+      <w:r>
+        <w:rPr>
+          <w:rFonts w:ascii="Arial" w:hAnsi="Arial"/>
+          <w:sz w:val="24"/>
+          <w:szCs w:val="24"/>
+        </w:rPr>
+        <w:t xml:space="preserve"> le produit est visible sur les médias sociaux. </w:t>
+      </w:r>
+      <w:r>
+        <w:rPr>
+          <w:rFonts w:ascii="Arial" w:hAnsi="Arial"/>
+          <w:sz w:val="24"/>
+          <w:szCs w:val="24"/>
+        </w:rPr>
+        <w:t xml:space="preserve">De plus, </w:t>
+      </w:r>
+      <w:r>
+        <w:rPr>
+          <w:rFonts w:ascii="Arial" w:hAnsi="Arial"/>
+          <w:sz w:val="24"/>
+          <w:szCs w:val="24"/>
+        </w:rPr>
+        <w:t xml:space="preserve">c’est aussi le nano-ordinateur le plus vendu. De par </w:t>
+      </w:r>
+      <w:r>
+        <w:rPr>
+          <w:rFonts w:ascii="Arial" w:hAnsi="Arial"/>
+          <w:sz w:val="24"/>
+          <w:szCs w:val="24"/>
+        </w:rPr>
+        <w:t xml:space="preserve">sa </w:t>
+      </w:r>
+      <w:r>
+        <w:rPr>
+          <w:rFonts w:ascii="Arial" w:hAnsi="Arial"/>
+          <w:sz w:val="24"/>
+          <w:szCs w:val="24"/>
+        </w:rPr>
+        <w:t>grande communauté, on peut conclure qu</w:t>
+      </w:r>
+      <w:r>
+        <w:rPr>
+          <w:rFonts w:ascii="Arial" w:hAnsi="Arial"/>
+          <w:sz w:val="24"/>
+          <w:szCs w:val="24"/>
+        </w:rPr>
+        <w:t>e le Raspberry Pi se démarque des autres nano-ordinateurs et qu’il y a de l’avenir dans ce produit.</w:t>
       </w:r>
       <w:r>
         <w:br w:type="page"/>
@@ -1474,11 +1982,11 @@
         </w:numPr>
         <w:rPr/>
       </w:pPr>
-      <w:bookmarkStart w:id="6" w:name="__RefHeading___Toc343_1058758750"/>
-      <w:bookmarkEnd w:id="6"/>
-      <w:r>
-        <w:rPr/>
-        <w:t>Section 3</w:t>
+      <w:bookmarkStart w:id="13" w:name="__RefHeading___Toc343_1058758750"/>
+      <w:bookmarkEnd w:id="13"/>
+      <w:r>
+        <w:rPr/>
+        <w:t>Section 4</w:t>
       </w:r>
     </w:p>
     <w:p>
@@ -1512,8 +2020,12 @@
         </w:numPr>
         <w:rPr/>
       </w:pPr>
-      <w:bookmarkStart w:id="7" w:name="__RefHeading___Toc345_1058758750"/>
-      <w:bookmarkEnd w:id="7"/>
+      <w:bookmarkStart w:id="14" w:name="__RefHeading___Toc345_1058758750"/>
+      <w:bookmarkEnd w:id="14"/>
+      <w:r>
+        <w:rPr/>
+        <w:t xml:space="preserve"> </w:t>
+      </w:r>
       <w:r>
         <w:rPr/>
         <w:t>Element 1</w:t>
@@ -1550,8 +2062,12 @@
         </w:numPr>
         <w:rPr/>
       </w:pPr>
-      <w:bookmarkStart w:id="8" w:name="__RefHeading___Toc347_1058758750"/>
-      <w:bookmarkEnd w:id="8"/>
+      <w:bookmarkStart w:id="15" w:name="__RefHeading___Toc347_1058758750"/>
+      <w:bookmarkEnd w:id="15"/>
+      <w:r>
+        <w:rPr/>
+        <w:t xml:space="preserve"> </w:t>
+      </w:r>
       <w:r>
         <w:rPr/>
         <w:t>Element 2</w:t>
@@ -1846,6 +2362,7 @@
     <w:pPr>
       <w:widowControl/>
       <w:bidi w:val="0"/>
+      <w:ind w:left="0" w:right="0" w:hanging="0"/>
       <w:jc w:val="left"/>
     </w:pPr>
     <w:rPr>
@@ -1919,6 +2436,14 @@
     <w:qFormat/>
     <w:rPr>
       <w:rFonts w:ascii="OpenSymbol" w:hAnsi="OpenSymbol" w:eastAsia="OpenSymbol" w:cs="OpenSymbol"/>
+    </w:rPr>
+  </w:style>
+  <w:style w:type="character" w:styleId="Accentuationforte">
+    <w:name w:val="Accentuation forte"/>
+    <w:qFormat/>
+    <w:rPr>
+      <w:b/>
+      <w:bCs/>
     </w:rPr>
   </w:style>
   <w:style w:type="paragraph" w:styleId="Titre">
@@ -2007,7 +2532,7 @@
     <w:qFormat/>
     <w:pPr>
       <w:suppressLineNumbers/>
-      <w:ind w:left="0" w:hanging="0"/>
+      <w:ind w:left="0" w:right="0" w:hanging="0"/>
     </w:pPr>
     <w:rPr>
       <w:b/>
@@ -2023,7 +2548,7 @@
       <w:tabs>
         <w:tab w:val="right" w:pos="9406" w:leader="dot"/>
       </w:tabs>
-      <w:ind w:left="0" w:hanging="0"/>
+      <w:ind w:left="0" w:right="0" w:hanging="0"/>
     </w:pPr>
     <w:rPr/>
   </w:style>
@@ -2034,7 +2559,7 @@
       <w:tabs>
         <w:tab w:val="right" w:pos="9123" w:leader="dot"/>
       </w:tabs>
-      <w:ind w:left="283" w:hanging="0"/>
+      <w:ind w:left="283" w:right="0" w:hanging="0"/>
     </w:pPr>
     <w:rPr/>
   </w:style>

</xml_diff>

<commit_message>
Ajout d'une section sur l'OS
</commit_message>
<xml_diff>
--- a/Commun/RechercheRaspberryPi.docx
+++ b/Commun/RechercheRaspberryPi.docx
@@ -977,7 +977,7 @@
       <w:hyperlink w:anchor="__RefHeading___Toc331_1058758750">
         <w:r>
           <w:rPr>
-            <w:rStyle w:val="Style"/>
+            <w:rStyle w:val="Sautdindex"/>
           </w:rPr>
           <w:t>1 Hardware</w:t>
           <w:tab/>
@@ -989,6 +989,7 @@
       <w:pPr>
         <w:pStyle w:val="Tabledesmatiresniveau2"/>
         <w:tabs>
+          <w:tab w:val="right" w:pos="9123" w:leader="dot"/>
           <w:tab w:val="right" w:pos="9406" w:leader="dot"/>
         </w:tabs>
         <w:rPr/>
@@ -996,7 +997,7 @@
       <w:hyperlink w:anchor="__RefHeading___Toc333_1058758750">
         <w:r>
           <w:rPr>
-            <w:rStyle w:val="Style"/>
+            <w:rStyle w:val="Sautdindex"/>
           </w:rPr>
           <w:t>1  Element 1</w:t>
           <w:tab/>
@@ -1008,6 +1009,7 @@
       <w:pPr>
         <w:pStyle w:val="Tabledesmatiresniveau2"/>
         <w:tabs>
+          <w:tab w:val="right" w:pos="9123" w:leader="dot"/>
           <w:tab w:val="right" w:pos="9406" w:leader="dot"/>
         </w:tabs>
         <w:rPr/>
@@ -1015,7 +1017,7 @@
       <w:hyperlink w:anchor="__RefHeading___Toc335_1058758750">
         <w:r>
           <w:rPr>
-            <w:rStyle w:val="Style"/>
+            <w:rStyle w:val="Sautdindex"/>
           </w:rPr>
           <w:t>2  Element 2</w:t>
           <w:tab/>
@@ -1034,7 +1036,7 @@
       <w:hyperlink w:anchor="__RefHeading___Toc337_1058758750">
         <w:r>
           <w:rPr>
-            <w:rStyle w:val="Style"/>
+            <w:rStyle w:val="Sautdindex"/>
           </w:rPr>
           <w:t>2 Software</w:t>
           <w:tab/>
@@ -1046,6 +1048,7 @@
       <w:pPr>
         <w:pStyle w:val="Tabledesmatiresniveau2"/>
         <w:tabs>
+          <w:tab w:val="right" w:pos="9123" w:leader="dot"/>
           <w:tab w:val="right" w:pos="9406" w:leader="dot"/>
         </w:tabs>
         <w:rPr/>
@@ -1053,7 +1056,7 @@
       <w:hyperlink w:anchor="__RefHeading___Toc339_1058758750">
         <w:r>
           <w:rPr>
-            <w:rStyle w:val="Style"/>
+            <w:rStyle w:val="Sautdindex"/>
           </w:rPr>
           <w:t>1  Element 1</w:t>
           <w:tab/>
@@ -1065,6 +1068,7 @@
       <w:pPr>
         <w:pStyle w:val="Tabledesmatiresniveau2"/>
         <w:tabs>
+          <w:tab w:val="right" w:pos="9123" w:leader="dot"/>
           <w:tab w:val="right" w:pos="9406" w:leader="dot"/>
         </w:tabs>
         <w:rPr/>
@@ -1072,7 +1076,7 @@
       <w:hyperlink w:anchor="__RefHeading___Toc341_1058758750">
         <w:r>
           <w:rPr>
-            <w:rStyle w:val="Style"/>
+            <w:rStyle w:val="Sautdindex"/>
           </w:rPr>
           <w:t>2  Element 2</w:t>
           <w:tab/>
@@ -1091,7 +1095,7 @@
       <w:hyperlink w:anchor="__RefHeading___Toc328_2635590943">
         <w:r>
           <w:rPr>
-            <w:rStyle w:val="Style"/>
+            <w:rStyle w:val="Sautdindex"/>
           </w:rPr>
           <w:t>La communauté</w:t>
           <w:tab/>
@@ -1103,6 +1107,7 @@
       <w:pPr>
         <w:pStyle w:val="Tabledesmatiresniveau2"/>
         <w:tabs>
+          <w:tab w:val="right" w:pos="9123" w:leader="dot"/>
           <w:tab w:val="right" w:pos="9406" w:leader="dot"/>
         </w:tabs>
         <w:rPr/>
@@ -1110,7 +1115,7 @@
       <w:hyperlink w:anchor="__RefHeading___Toc339_10587587501">
         <w:r>
           <w:rPr>
-            <w:rStyle w:val="Style"/>
+            <w:rStyle w:val="Sautdindex"/>
           </w:rPr>
           <w:t>Moteur de recherche</w:t>
           <w:tab/>
@@ -1122,6 +1127,7 @@
       <w:pPr>
         <w:pStyle w:val="Tabledesmatiresniveau2"/>
         <w:tabs>
+          <w:tab w:val="right" w:pos="9123" w:leader="dot"/>
           <w:tab w:val="right" w:pos="9406" w:leader="dot"/>
         </w:tabs>
         <w:rPr/>
@@ -1129,7 +1135,7 @@
       <w:hyperlink w:anchor="__RefHeading___Toc341_10587587501">
         <w:r>
           <w:rPr>
-            <w:rStyle w:val="Style"/>
+            <w:rStyle w:val="Sautdindex"/>
           </w:rPr>
           <w:t>Médias sociaux</w:t>
           <w:tab/>
@@ -1141,6 +1147,7 @@
       <w:pPr>
         <w:pStyle w:val="Tabledesmatiresniveau2"/>
         <w:tabs>
+          <w:tab w:val="right" w:pos="9123" w:leader="dot"/>
           <w:tab w:val="right" w:pos="9406" w:leader="dot"/>
         </w:tabs>
         <w:rPr/>
@@ -1148,7 +1155,7 @@
       <w:hyperlink w:anchor="__RefHeading___Toc203_1864087314">
         <w:r>
           <w:rPr>
-            <w:rStyle w:val="Style"/>
+            <w:rStyle w:val="Sautdindex"/>
           </w:rPr>
           <w:t>Ventes</w:t>
           <w:tab/>
@@ -1167,7 +1174,7 @@
       <w:hyperlink w:anchor="__RefHeading___Toc343_1058758750">
         <w:r>
           <w:rPr>
-            <w:rStyle w:val="Style"/>
+            <w:rStyle w:val="Sautdindex"/>
           </w:rPr>
           <w:t>3 Section 4</w:t>
           <w:tab/>
@@ -1179,6 +1186,7 @@
       <w:pPr>
         <w:pStyle w:val="Tabledesmatiresniveau2"/>
         <w:tabs>
+          <w:tab w:val="right" w:pos="9123" w:leader="dot"/>
           <w:tab w:val="right" w:pos="9406" w:leader="dot"/>
         </w:tabs>
         <w:rPr/>
@@ -1186,7 +1194,7 @@
       <w:hyperlink w:anchor="__RefHeading___Toc345_1058758750">
         <w:r>
           <w:rPr>
-            <w:rStyle w:val="Style"/>
+            <w:rStyle w:val="Sautdindex"/>
           </w:rPr>
           <w:t>1  Element 1</w:t>
           <w:tab/>
@@ -1198,6 +1206,7 @@
       <w:pPr>
         <w:pStyle w:val="Tabledesmatiresniveau2"/>
         <w:tabs>
+          <w:tab w:val="right" w:pos="9123" w:leader="dot"/>
           <w:tab w:val="right" w:pos="9406" w:leader="dot"/>
         </w:tabs>
         <w:rPr/>
@@ -1205,7 +1214,7 @@
       <w:hyperlink w:anchor="__RefHeading___Toc347_1058758750">
         <w:r>
           <w:rPr>
-            <w:rStyle w:val="Style"/>
+            <w:rStyle w:val="Sautdindex"/>
           </w:rPr>
           <w:t>2  Element 2</w:t>
           <w:tab/>
@@ -1553,71 +1562,7 @@
           <w:szCs w:val="24"/>
         </w:rPr>
         <w:tab/>
-        <w:t>Lorsqu’on compare les différents nano-ordinateurs, les éléments importants ne sont pas tous physiques (hardware) et logiciels (software). Il ne faut pas oublier le facteur humain. Celui</w:t>
-      </w:r>
-      <w:r>
-        <w:rPr>
-          <w:rFonts w:ascii="Arial" w:hAnsi="Arial"/>
-          <w:sz w:val="24"/>
-          <w:szCs w:val="24"/>
-        </w:rPr>
-        <w:t>-ci</w:t>
-      </w:r>
-      <w:r>
-        <w:rPr>
-          <w:rFonts w:ascii="Arial" w:hAnsi="Arial"/>
-          <w:sz w:val="24"/>
-          <w:szCs w:val="24"/>
-        </w:rPr>
-        <w:t xml:space="preserve"> est très important puisque plus de personnes utilise</w:t>
-      </w:r>
-      <w:r>
-        <w:rPr>
-          <w:rFonts w:ascii="Arial" w:hAnsi="Arial"/>
-          <w:sz w:val="24"/>
-          <w:szCs w:val="24"/>
-        </w:rPr>
-        <w:t>nt</w:t>
-      </w:r>
-      <w:r>
-        <w:rPr>
-          <w:rFonts w:ascii="Arial" w:hAnsi="Arial"/>
-          <w:sz w:val="24"/>
-          <w:szCs w:val="24"/>
-        </w:rPr>
-        <w:t xml:space="preserve"> un outil, plus vite les problèmes et les solutions à ceux-ci sont trouvé</w:t>
-      </w:r>
-      <w:r>
-        <w:rPr>
-          <w:rFonts w:ascii="Arial" w:hAnsi="Arial"/>
-          <w:sz w:val="24"/>
-          <w:szCs w:val="24"/>
-        </w:rPr>
-        <w:t>e</w:t>
-      </w:r>
-      <w:r>
-        <w:rPr>
-          <w:rFonts w:ascii="Arial" w:hAnsi="Arial"/>
-          <w:sz w:val="24"/>
-          <w:szCs w:val="24"/>
-        </w:rPr>
-        <w:t>s. Le Raspberry Pi dispose d’une très grande communauté et de beaucoup de documentation. En plus des guides et des tutoriels disponibles sur le site officiel, une grande sélection de sites web dédiés au Raspberry Pi est disponible avec une simple recherche web. Il n’y a pas un critère unique pour quantifier adéquatement une communauté. C’est pourquoi de nombreux critères doivent être examinés comme le nombre de pages référencées sur les moteurs de recherche, le nombre d’abonnées sur les divers média</w:t>
-      </w:r>
-      <w:r>
-        <w:rPr>
-          <w:rFonts w:ascii="Arial" w:hAnsi="Arial"/>
-          <w:sz w:val="24"/>
-          <w:szCs w:val="24"/>
-        </w:rPr>
-        <w:t>s</w:t>
-      </w:r>
-      <w:r>
-        <w:rPr>
-          <w:rFonts w:ascii="Arial" w:hAnsi="Arial"/>
-          <w:sz w:val="24"/>
-          <w:szCs w:val="24"/>
-        </w:rPr>
-        <w:t xml:space="preserve"> sociaux, le nombre d’appareils vendus, etc.</w:t>
+        <w:t>Lorsqu’on compare les différents nano-ordinateurs, les éléments importants ne sont pas tous physiques (hardware) et logiciels (software). Il ne faut pas oublier le facteur humain. Celui-ci est très important puisque plus de personnes utilisent un outil, plus vite les problèmes et les solutions à ceux-ci sont trouvées. Le Raspberry Pi dispose d’une très grande communauté et de beaucoup de documentation. En plus des guides et des tutoriels disponibles sur le site officiel, une grande sélection de sites web dédiés au Raspberry Pi est disponible avec une simple recherche web. Il n’y a pas un critère unique pour quantifier adéquatement une communauté. C’est pourquoi de nombreux critères doivent être examinés comme le nombre de pages référencées sur les moteurs de recherche, le nombre d’abonnées sur les divers médias sociaux, le nombre d’appareils vendus, etc.</w:t>
       </w:r>
     </w:p>
     <w:p>
@@ -1657,23 +1602,7 @@
           <w:szCs w:val="24"/>
         </w:rPr>
         <w:tab/>
-        <w:t>Une simple recherche web permet de démontr</w:t>
-      </w:r>
-      <w:r>
-        <w:rPr>
-          <w:rFonts w:ascii="Arial" w:hAnsi="Arial"/>
-          <w:sz w:val="24"/>
-          <w:szCs w:val="24"/>
-        </w:rPr>
-        <w:t>er</w:t>
-      </w:r>
-      <w:r>
-        <w:rPr>
-          <w:rFonts w:ascii="Arial" w:hAnsi="Arial"/>
-          <w:sz w:val="24"/>
-          <w:szCs w:val="24"/>
-        </w:rPr>
-        <w:t xml:space="preserve"> que le Raspberri Pi est l’un des nano-ordinateurs sur lequel on retrouve le plus de pages. Cependant, cela ne veut pas dire que ce sont des pages avec du contenu important ou de qualité. Ce critère a donc très peu de valeur. Cependant, on peut noter que le nombre de pages trouvées en français est plus important en pourcentage pour le Raspberri Pi que pour les autres nano-ordinateur. </w:t>
+        <w:t xml:space="preserve">Une simple recherche web permet de démontrer que le Raspberri Pi est l’un des nano-ordinateurs sur lequel on retrouve le plus de pages. Cependant, cela ne veut pas dire que ce sont des pages avec du contenu important ou de qualité. Ce critère a donc très peu de valeur. Cependant, on peut noter que le nombre de pages trouvées en français est plus important en pourcentage pour le Raspberri Pi que pour les autres nano-ordinateur. </w:t>
       </w:r>
       <w:r>
         <w:rPr>
@@ -1717,87 +1646,7 @@
           <w:szCs w:val="24"/>
         </w:rPr>
         <w:tab/>
-        <w:t>Sur les médias sociaux, trois compagnie</w:t>
-      </w:r>
-      <w:r>
-        <w:rPr>
-          <w:rFonts w:ascii="Arial" w:hAnsi="Arial"/>
-          <w:sz w:val="24"/>
-          <w:szCs w:val="24"/>
-        </w:rPr>
-        <w:t>s</w:t>
-      </w:r>
-      <w:r>
-        <w:rPr>
-          <w:rFonts w:ascii="Arial" w:hAnsi="Arial"/>
-          <w:sz w:val="24"/>
-          <w:szCs w:val="24"/>
-        </w:rPr>
-        <w:t xml:space="preserve"> se démarquent. La compagnie Asus est loin devant avec plus de 23 millions de mentions « j’aime » sur </w:t>
-      </w:r>
-      <w:r>
-        <w:rPr>
-          <w:rFonts w:ascii="Arial" w:hAnsi="Arial"/>
-          <w:sz w:val="24"/>
-          <w:szCs w:val="24"/>
-        </w:rPr>
-        <w:t>Fa</w:t>
-      </w:r>
-      <w:r>
-        <w:rPr>
-          <w:rFonts w:ascii="Arial" w:hAnsi="Arial"/>
-          <w:sz w:val="24"/>
-          <w:szCs w:val="24"/>
-        </w:rPr>
-        <w:t>cebook suivi par Arduino et Raspberry Pi avec environ 670 000 et 261 000 respectivement. . Sur Twitter, c’est Asus qui a le plus grand nombre d’abonnés avec environ 491 000 pour le Raspberry Pi et 225 000 pour le Arduino. Même si Asus dépasse les deux autres compagnie</w:t>
-      </w:r>
-      <w:r>
-        <w:rPr>
-          <w:rFonts w:ascii="Arial" w:hAnsi="Arial"/>
-          <w:sz w:val="24"/>
-          <w:szCs w:val="24"/>
-        </w:rPr>
-        <w:t>s</w:t>
-      </w:r>
-      <w:r>
-        <w:rPr>
-          <w:rFonts w:ascii="Arial" w:hAnsi="Arial"/>
-          <w:sz w:val="24"/>
-          <w:szCs w:val="24"/>
-        </w:rPr>
-        <w:t xml:space="preserve"> en nombre de membres, il faut cependant noter que le Asus Tinker Board n’a que 48 mentions « j’aime » sur Facebook et 22 abonnés sur Twitter. Il est donc difficile de comparer l’achalandage social du Asus Tinker Board. Alors que le Arduino est plus populaire sur Facebook, le Raspberry Pi est tant qu’à lui plus populaire Twitter. On peut donc supposé que ces deux compagnie</w:t>
-      </w:r>
-      <w:r>
-        <w:rPr>
-          <w:rFonts w:ascii="Arial" w:hAnsi="Arial"/>
-          <w:sz w:val="24"/>
-          <w:szCs w:val="24"/>
-        </w:rPr>
-        <w:t>s</w:t>
-      </w:r>
-      <w:r>
-        <w:rPr>
-          <w:rFonts w:ascii="Arial" w:hAnsi="Arial"/>
-          <w:sz w:val="24"/>
-          <w:szCs w:val="24"/>
-        </w:rPr>
-        <w:t xml:space="preserve"> de nano-ordinateurs sont aussi populaire</w:t>
-      </w:r>
-      <w:r>
-        <w:rPr>
-          <w:rFonts w:ascii="Arial" w:hAnsi="Arial"/>
-          <w:sz w:val="24"/>
-          <w:szCs w:val="24"/>
-        </w:rPr>
-        <w:t>s</w:t>
-      </w:r>
-      <w:r>
-        <w:rPr>
-          <w:rFonts w:ascii="Arial" w:hAnsi="Arial"/>
-          <w:sz w:val="24"/>
-          <w:szCs w:val="24"/>
-        </w:rPr>
-        <w:t xml:space="preserve"> l’une que l’autre. </w:t>
+        <w:t xml:space="preserve">Sur les médias sociaux, trois compagnies se démarquent. La compagnie Asus est loin devant avec plus de 23 millions de mentions « j’aime » sur Facebook suivi par Arduino et Raspberry Pi avec environ 670 000 et 261 000 respectivement. . Sur Twitter, c’est Asus qui a le plus grand nombre d’abonnés avec environ 491 000 pour le Raspberry Pi et 225 000 pour le Arduino. Même si Asus dépasse les deux autres compagnies en nombre de membres, il faut cependant noter que le Asus Tinker Board n’a que 48 mentions « j’aime » sur Facebook et 22 abonnés sur Twitter. Il est donc difficile de comparer l’achalandage social du Asus Tinker Board. Alors que le Arduino est plus populaire sur Facebook, le Raspberry Pi est tant qu’à lui plus populaire Twitter. On peut donc supposé que ces deux compagnies de nano-ordinateurs sont aussi populaires l’une que l’autre. </w:t>
       </w:r>
       <w:bookmarkStart w:id="9" w:name="__DdeLink__204_1864087314"/>
       <w:bookmarkEnd w:id="9"/>
@@ -1833,6 +1682,7 @@
         <w:pStyle w:val="Corpsdetexte"/>
         <w:bidi w:val="0"/>
         <w:spacing w:lineRule="auto" w:line="480"/>
+        <w:jc w:val="left"/>
         <w:rPr/>
       </w:pPr>
       <w:bookmarkStart w:id="11" w:name="__RefHeading___Toc192_1864087314"/>
@@ -1847,39 +1697,7 @@
           <w:sz w:val="24"/>
           <w:szCs w:val="24"/>
         </w:rPr>
-        <w:t>Suite au lancement du Raspberry Pi en janvier 2012, il aura fallu un peu plus d’un an pour atteindre le million d’unité vendu</w:t>
-      </w:r>
-      <w:r>
-        <w:rPr>
-          <w:rFonts w:ascii="Arial" w:hAnsi="Arial"/>
-          <w:sz w:val="24"/>
-          <w:szCs w:val="24"/>
-        </w:rPr>
-        <w:t>e</w:t>
-      </w:r>
-      <w:r>
-        <w:rPr>
-          <w:rFonts w:ascii="Arial" w:hAnsi="Arial"/>
-          <w:sz w:val="24"/>
-          <w:szCs w:val="24"/>
-        </w:rPr>
-        <w:t xml:space="preserve"> et un peu moins pour atteindre le second millions. Le produit a donc eut une bonne réception. Depuis septembre 2015, il vend environs un millions d’unités à tous les trois mois. Le Raspberry Pi connaît une croissance importante qui ne donne pas l’impression de s’essouffler. En mars 2017, le nombre d’unité vendu</w:t>
-      </w:r>
-      <w:r>
-        <w:rPr>
-          <w:rFonts w:ascii="Arial" w:hAnsi="Arial"/>
-          <w:sz w:val="24"/>
-          <w:szCs w:val="24"/>
-        </w:rPr>
-        <w:t>e</w:t>
-      </w:r>
-      <w:r>
-        <w:rPr>
-          <w:rFonts w:ascii="Arial" w:hAnsi="Arial"/>
-          <w:sz w:val="24"/>
-          <w:szCs w:val="24"/>
-        </w:rPr>
-        <w:t xml:space="preserve"> a atteint le cap du 12.5 millions d’unités. Pour mettre ces chiffres en perspective, le Raspberry Pi est à égalité avec le Commodore 64 pour le troisième ordinateur le plus vendu de tous les temps, tout juste derrière PC et Mac. </w:t>
+        <w:t xml:space="preserve">Suite au lancement du Raspberry Pi en janvier 2012, il aura fallu un peu plus d’un an pour atteindre le million d’unité vendue et un peu moins pour atteindre le second millions. Le produit a donc eut une bonne réception. Depuis septembre 2015, il vend environs un millions d’unités à tous les trois mois. Le Raspberry Pi connaît une croissance importante qui ne donne pas l’impression de s’essouffler. En mars 2017, le nombre d’unité vendue a atteint le cap du 12.5 millions d’unités. Pour mettre ces chiffres en perspective, le Raspberry Pi est à égalité avec le Commodore 64 pour le troisième ordinateur le plus vendu de tous les temps, tout juste derrière PC et Mac. </w:t>
       </w:r>
       <w:r>
         <w:rPr>
@@ -1896,11 +1714,8 @@
         <w:pStyle w:val="Corpsdetexte"/>
         <w:bidi w:val="0"/>
         <w:spacing w:lineRule="auto" w:line="480"/>
-        <w:rPr>
-          <w:rFonts w:ascii="Arial" w:hAnsi="Arial"/>
-          <w:sz w:val="24"/>
-          <w:szCs w:val="24"/>
-        </w:rPr>
+        <w:jc w:val="left"/>
+        <w:rPr/>
       </w:pPr>
       <w:bookmarkStart w:id="12" w:name="__RefHeading___Toc194_1864087314"/>
       <w:bookmarkEnd w:id="12"/>
@@ -1911,63 +1726,39 @@
           <w:szCs w:val="24"/>
         </w:rPr>
         <w:tab/>
-        <w:t xml:space="preserve">Comme nous avons pu le remarquer, le Raspberry Pi a donc une très grande communauté. Beaucoup de contenu est facilement accessible sur internet en anglais comme en français </w:t>
-      </w:r>
-      <w:r>
-        <w:rPr>
-          <w:rFonts w:ascii="Arial" w:hAnsi="Arial"/>
-          <w:sz w:val="24"/>
-          <w:szCs w:val="24"/>
-        </w:rPr>
-        <w:t>et</w:t>
-      </w:r>
-      <w:r>
-        <w:rPr>
-          <w:rFonts w:ascii="Arial" w:hAnsi="Arial"/>
-          <w:sz w:val="24"/>
-          <w:szCs w:val="24"/>
-        </w:rPr>
-        <w:t xml:space="preserve"> le produit est visible sur les médias sociaux. </w:t>
-      </w:r>
-      <w:r>
-        <w:rPr>
-          <w:rFonts w:ascii="Arial" w:hAnsi="Arial"/>
-          <w:sz w:val="24"/>
-          <w:szCs w:val="24"/>
-        </w:rPr>
-        <w:t xml:space="preserve">De plus, </w:t>
-      </w:r>
-      <w:r>
-        <w:rPr>
-          <w:rFonts w:ascii="Arial" w:hAnsi="Arial"/>
-          <w:sz w:val="24"/>
-          <w:szCs w:val="24"/>
-        </w:rPr>
-        <w:t xml:space="preserve">c’est aussi le nano-ordinateur le plus vendu. De par </w:t>
-      </w:r>
-      <w:r>
-        <w:rPr>
-          <w:rFonts w:ascii="Arial" w:hAnsi="Arial"/>
-          <w:sz w:val="24"/>
-          <w:szCs w:val="24"/>
-        </w:rPr>
-        <w:t xml:space="preserve">sa </w:t>
-      </w:r>
-      <w:r>
-        <w:rPr>
-          <w:rFonts w:ascii="Arial" w:hAnsi="Arial"/>
-          <w:sz w:val="24"/>
-          <w:szCs w:val="24"/>
-        </w:rPr>
-        <w:t>grande communauté, on peut conclure qu</w:t>
-      </w:r>
-      <w:r>
-        <w:rPr>
-          <w:rFonts w:ascii="Arial" w:hAnsi="Arial"/>
-          <w:sz w:val="24"/>
-          <w:szCs w:val="24"/>
-        </w:rPr>
-        <w:t>e le Raspberry Pi se démarque des autres nano-ordinateurs et qu’il y a de l’avenir dans ce produit.</w:t>
+        <w:t xml:space="preserve">Comme nous avons pu le remarquer, le Raspberry Pi a donc une très grande communauté. Beaucoup de contenu est facilement accessible sur internet en anglais comme en français et le produit est visible sur les médias sociaux. De plus, c’est aussi le nano-ordinateur le plus vendu. </w:t>
+      </w:r>
+      <w:r>
+        <w:rPr>
+          <w:rFonts w:ascii="Arial" w:hAnsi="Arial"/>
+          <w:sz w:val="24"/>
+          <w:szCs w:val="24"/>
+        </w:rPr>
+        <w:t>O</w:t>
+      </w:r>
+      <w:r>
+        <w:rPr>
+          <w:rFonts w:ascii="Arial" w:hAnsi="Arial"/>
+          <w:sz w:val="24"/>
+          <w:szCs w:val="24"/>
+        </w:rPr>
+        <w:t xml:space="preserve">n peut </w:t>
+      </w:r>
+      <w:r>
+        <w:rPr>
+          <w:rFonts w:ascii="Arial" w:hAnsi="Arial"/>
+          <w:sz w:val="24"/>
+          <w:szCs w:val="24"/>
+        </w:rPr>
+        <w:t xml:space="preserve">donc </w:t>
+      </w:r>
+      <w:r>
+        <w:rPr>
+          <w:rFonts w:ascii="Arial" w:hAnsi="Arial"/>
+          <w:sz w:val="24"/>
+          <w:szCs w:val="24"/>
+        </w:rPr>
+        <w:t>conclure que le Raspberry Pi se démarque des autres nano-ordinateurs et qu’il y a de l’avenir dans ce produit.</w:t>
       </w:r>
       <w:r>
         <w:br w:type="page"/>

</xml_diff>